<commit_message>
feat: Actualización de README.md
</commit_message>
<xml_diff>
--- a/Sistema de control de riego estación.docx
+++ b/Sistema de control de riego estación.docx
@@ -42,13 +42,64 @@
         <w:t xml:space="preserve"> electroválvula</w:t>
       </w:r>
       <w:r>
-        <w:t>. L</w:t>
-      </w:r>
-      <w:r>
-        <w:t>a mayoría de las electroválvulas disponibles en el mercado funcionan con un voltaje estándar de 24 voltios. Por consiguiente, es necesario ajustar el voltaje utilizado en las estaciones de manera que sea compatible con la electroválvula, permitiendo así su correcto funcionamiento</w:t>
+        <w:t xml:space="preserve"> </w:t>
+      </w:r>
+      <w:r>
+        <w:t xml:space="preserve">del fabricante </w:t>
+      </w:r>
+      <w:r>
+        <w:t xml:space="preserve">por </w:t>
+      </w:r>
+      <w:r>
+        <w:t>Hunter</w:t>
       </w:r>
       <w:r>
         <w:t>.</w:t>
+      </w:r>
+      <w:r>
+        <w:t xml:space="preserve"> </w:t>
+      </w:r>
+      <w:r>
+        <w:t xml:space="preserve">Para el sistema se ha utilizado una </w:t>
+      </w:r>
+      <w:r>
+        <w:t xml:space="preserve">de corriente continua </w:t>
+      </w:r>
+      <w:r>
+        <w:t xml:space="preserve">que </w:t>
+      </w:r>
+      <w:r>
+        <w:t xml:space="preserve">requiere un voltaje mínimo de apertura y operación de 6 VDC, y un voltaje máximo recomendado de 9 VDC para su correcto funcionamiento. Posee una resistencia nominal de la bobina de 4.8 ohmios. La presión máxima de operación que puede soportar es de 13.79 bar </w:t>
+      </w:r>
+      <w:r>
+        <w:t>(</w:t>
+      </w:r>
+      <w:r>
+        <w:t>1379 kPa</w:t>
+      </w:r>
+      <w:r>
+        <w:t>)</w:t>
+      </w:r>
+      <w:r>
+        <w:t xml:space="preserve">. </w:t>
+      </w:r>
+      <w:r>
+        <w:t>La</w:t>
+      </w:r>
+      <w:r>
+        <w:t xml:space="preserve"> electroválvula está equipada con cables de 45 cm de longitud, en colores negro y rojo, con un grosor de 0.8 mm² cada uno.</w:t>
+      </w:r>
+      <w:r>
+        <w:t xml:space="preserve"> </w:t>
+      </w:r>
+      <w:r>
+        <w:t>L</w:t>
+      </w:r>
+      <w:r>
+        <w:t>a mayoría de las electroválvulas disponibles en el mercado funcionan con un voltaje estándar de 24 voltios</w:t>
+      </w:r>
+      <w:r>
+        <w:t xml:space="preserve"> corriente alterna, que no es compatible con el sistema de energía de las estaciones INIA, por lo que debe asegurarse tener la válvula solenoide correcta.</w:t>
       </w:r>
     </w:p>
     <w:p>
@@ -73,10 +124,51 @@
         <w:t xml:space="preserve">Se seleccionará un </w:t>
       </w:r>
       <w:r>
-        <w:t>relé que pueda manejar un voltaje de 24 voltios</w:t>
+        <w:t xml:space="preserve">relé que pueda manejar un voltaje de </w:t>
+      </w:r>
+      <w:r>
+        <w:t>9</w:t>
+      </w:r>
+      <w:r>
+        <w:t xml:space="preserve"> voltios</w:t>
+      </w:r>
+      <w:r>
+        <w:t xml:space="preserve"> en corriente continua</w:t>
       </w:r>
       <w:r>
         <w:t>, y que pueda ser controlado por un voltaje de 5 volt y con todas las características necesarias para que sea compatible con una señal digital emitida por el datalogger.</w:t>
+      </w:r>
+      <w:r>
+        <w:t xml:space="preserve"> Para este propósito se utilizó el relé de estado sólido</w:t>
+      </w:r>
+      <w:r>
+        <w:t xml:space="preserve"> SSR-100DD </w:t>
+      </w:r>
+      <w:r>
+        <w:t>fabricado por</w:t>
+      </w:r>
+      <w:r>
+        <w:t xml:space="preserve"> </w:t>
+      </w:r>
+      <w:proofErr w:type="spellStart"/>
+      <w:r>
+        <w:t>NCElec</w:t>
+      </w:r>
+      <w:proofErr w:type="spellEnd"/>
+      <w:r>
+        <w:t>. Este modelo de estado sólido opera bajo un esquema de control DC-DC</w:t>
+      </w:r>
+      <w:r>
+        <w:t xml:space="preserve"> (corriente continua – continua)</w:t>
+      </w:r>
+      <w:r>
+        <w:t>, con un voltaje de funcionamiento que varía entre 5 y 60 V CC y un voltaje de control de 3 a 32 V CC. Para</w:t>
+      </w:r>
+      <w:r>
+        <w:t xml:space="preserve"> aplicaciones que requieran de un alto consumo de energía, lo que nos es nuestro caso, se debe suministrar un sistema de enfriamiento con un radiador o ventiladores de ser necesario.</w:t>
+      </w:r>
+      <w:r>
+        <w:t xml:space="preserve"> </w:t>
       </w:r>
     </w:p>
     <w:p>
@@ -92,7 +184,19 @@
         <w:rPr>
           <w:b/>
         </w:rPr>
-        <w:t>Registrador CR1000 Campbell Scientific:</w:t>
+        <w:t>Registrador CR1000</w:t>
+      </w:r>
+      <w:r>
+        <w:rPr>
+          <w:b/>
+        </w:rPr>
+        <w:t>X</w:t>
+      </w:r>
+      <w:r>
+        <w:rPr>
+          <w:b/>
+        </w:rPr>
+        <w:t xml:space="preserve"> Campbell Scientific:</w:t>
       </w:r>
       <w:r>
         <w:t xml:space="preserve"> Este es el componente central del sistema de control y adquisición de datos. El registrador CR1000 debe ser capaz de generar señales de control y suministrar energía al relé</w:t>
@@ -163,44 +267,35 @@
         <w:t xml:space="preserve">Convertidor de voltaje: </w:t>
       </w:r>
       <w:r>
-        <w:t xml:space="preserve">Actualmente una estación estándar INIA, funciona con tensiones de 12 volt, esto permite alimentar el registrador, varios sensores y el modem celular encargado de la trasmisión. Por otro lado, la mayoría de las electroválvulas </w:t>
-      </w:r>
-      <w:r>
-        <w:t>utilizadas en sistemas de</w:t>
-      </w:r>
-      <w:r>
-        <w:t xml:space="preserve"> riego funcionan con una tensión de 24 volt. Esto compl</w:t>
-      </w:r>
-      <w:r>
-        <w:t>ejiza</w:t>
-      </w:r>
-      <w:r>
-        <w:t xml:space="preserve"> el sistema de alimentación, ya que se tendría que duplicar componentes para </w:t>
-      </w:r>
-      <w:r>
-        <w:t>suministrar los dos niveles de tensiones</w:t>
-      </w:r>
-      <w:r>
-        <w:t>. Para solucionar el problema</w:t>
-      </w:r>
-      <w:r>
-        <w:t>,</w:t>
-      </w:r>
-      <w:r>
-        <w:t xml:space="preserve"> se propone utilizar un convertidor de voltaje, que </w:t>
-      </w:r>
-      <w:r>
-        <w:t>trasformará una entrada de 12V en una salida de 24V</w:t>
-      </w:r>
-      <w:r>
-        <w:t xml:space="preserve">. </w:t>
-      </w:r>
-    </w:p>
-    <w:p>
-      <w:pPr>
-        <w:pStyle w:val="Prrafodelista"/>
-        <w:jc w:val="both"/>
-      </w:pPr>
+        <w:t xml:space="preserve">Actualmente una estación estándar INIA, funciona con tensiones de 12 volt, esto permite alimentar el registrador, varios sensores y el modem celular encargado de la trasmisión. </w:t>
+      </w:r>
+      <w:r>
+        <w:t xml:space="preserve">Pero la válvula seleccionada soporta un voltaje de corriente continua de 9 volt como máximo. </w:t>
+      </w:r>
+      <w:r>
+        <w:t xml:space="preserve">Para estos efectos se utilizará el </w:t>
+      </w:r>
+      <w:r>
+        <w:t xml:space="preserve">convertidor DC 24V/12V a 9V 3A 27W </w:t>
+      </w:r>
+      <w:r>
+        <w:t xml:space="preserve">que </w:t>
+      </w:r>
+      <w:r>
+        <w:t xml:space="preserve">regula </w:t>
+      </w:r>
+      <w:r>
+        <w:t>un</w:t>
+      </w:r>
+      <w:r>
+        <w:t xml:space="preserve"> voltaje de entrada de 12V a 32V y proporciona una salida de 9V con una corriente de 3A. Tiene una eficiencia de conversión de hasta el 95% y cuenta con protecciones contra inversión de entrada</w:t>
+      </w:r>
+      <w:r>
+        <w:t xml:space="preserve"> y</w:t>
+      </w:r>
+      <w:r>
+        <w:t xml:space="preserve"> sobrecarga.</w:t>
+      </w:r>
     </w:p>
     <w:p>
       <w:pPr>
@@ -209,6 +304,7 @@
           <w:ilvl w:val="0"/>
           <w:numId w:val="1"/>
         </w:numPr>
+        <w:jc w:val="both"/>
       </w:pPr>
       <w:r>
         <w:rPr>
@@ -234,6 +330,21 @@
       <w:r>
         <w:t xml:space="preserve"> automáticamente cuando el suelo esté seco.</w:t>
       </w:r>
+      <w:r>
+        <w:t xml:space="preserve"> Como sensor de humedad de suelo para esta aplicación se utilizará </w:t>
+      </w:r>
+      <w:r>
+        <w:t xml:space="preserve">El TEROS 10 es un sensor de humedad del suelo fabricado por METER, caracterizado por su robustez y </w:t>
+      </w:r>
+      <w:r>
+        <w:lastRenderedPageBreak/>
+        <w:t>durabilidad. Este sensor opera a un</w:t>
+      </w:r>
+      <w:bookmarkStart w:id="0" w:name="_GoBack"/>
+      <w:bookmarkEnd w:id="0"/>
+      <w:r>
+        <w:t>a frecuencia de 70 MHz, lo que minimiza los efectos de la salinidad y las texturas del suelo, proporcionando mediciones precisas. Está construido con un cuerpo de epoxi que puede soportar condiciones ambientales adversas, y está diseñado para ser confiable y eficaz en la recopilación de datos por hasta 10 años en una variedad de suelos, desde áridos hasta muy húmedos.</w:t>
+      </w:r>
     </w:p>
     <w:p/>
     <w:p>
@@ -247,7 +358,6 @@
         <w:rPr>
           <w:noProof/>
         </w:rPr>
-        <w:lastRenderedPageBreak/>
         <w:drawing>
           <wp:inline distT="0" distB="0" distL="0" distR="0">
             <wp:extent cx="5885008" cy="3743325"/>
@@ -311,8 +421,6 @@
       <w:r>
         <w:t xml:space="preserve"> Esquema general de interconexiones de componentes del sistema que realizara el riego automático. </w:t>
       </w:r>
-      <w:bookmarkStart w:id="0" w:name="_GoBack"/>
-      <w:bookmarkEnd w:id="0"/>
     </w:p>
     <w:sectPr>
       <w:pgSz w:w="11906" w:h="16838"/>

</xml_diff>